<commit_message>
Squashed with Rebase command
17 commit

18 commit
</commit_message>
<xml_diff>
--- a/1.docx
+++ b/1.docx
@@ -5,6 +5,11 @@
     <w:p>
       <w:r>
         <w:t>ffsfaf</w:t>
+      </w:r>
+    </w:p>
+    <w:p>
+      <w:r>
+        <w:t>shfkha</w:t>
       </w:r>
       <w:bookmarkStart w:id="0" w:name="_GoBack"/>
       <w:bookmarkEnd w:id="0"/>

</xml_diff>

<commit_message>
Changed with rebase and reset
</commit_message>
<xml_diff>
--- a/1.docx
+++ b/1.docx
@@ -10,12 +10,6 @@
     <w:p>
       <w:r>
         <w:t>shfkha</w:t>
-      </w:r>
-    </w:p>
-    <w:p/>
-    <w:p>
-      <w:r>
-        <w:t>new</w:t>
       </w:r>
       <w:bookmarkStart w:id="0" w:name="_GoBack"/>
       <w:bookmarkEnd w:id="0"/>

</xml_diff>